<commit_message>
ajouter une fonction saveExemplaire dans la classe LibraryDao
</commit_message>
<xml_diff>
--- a/CahierDesChargesYan.docx
+++ b/CahierDesChargesYan.docx
@@ -2750,7 +2750,16 @@
               <w:t xml:space="preserve"> ou cd ou dvd </w:t>
             </w:r>
             <w:r>
-              <w:t xml:space="preserve">(exemplaire) </w:t>
+              <w:t>(</w:t>
+            </w:r>
+            <w:r>
+              <w:rPr>
+                <w:color w:val="00B0F0"/>
+              </w:rPr>
+              <w:t>exemplaire</w:t>
+            </w:r>
+            <w:r>
+              <w:t xml:space="preserve">) </w:t>
             </w:r>
             <w:r>
               <w:t>sont disponible ou non</w:t>

</xml_diff>

<commit_message>
ajouter toString, puis finir de coder
</commit_message>
<xml_diff>
--- a/CahierDesChargesYan.docx
+++ b/CahierDesChargesYan.docx
@@ -3739,6 +3739,48 @@
     <w:p>
       <w:pPr>
         <w:rPr>
+          <w:iCs/>
+        </w:rPr>
+      </w:pPr>
+      <w:r>
+        <w:rPr>
+          <w:iCs/>
+        </w:rPr>
+        <w:br w:type="page"/>
+      </w:r>
+    </w:p>
+    <w:p>
+      <w:pPr>
+        <w:rPr>
+          <w:b/>
+          <w:bCs/>
+          <w:iCs/>
+          <w:sz w:val="36"/>
+          <w:szCs w:val="36"/>
+        </w:rPr>
+      </w:pPr>
+      <w:r>
+        <w:rPr>
+          <w:b/>
+          <w:bCs/>
+          <w:iCs/>
+          <w:sz w:val="36"/>
+          <w:szCs w:val="36"/>
+        </w:rPr>
+        <w:lastRenderedPageBreak/>
+        <w:t xml:space="preserve">Git </w:t>
+      </w:r>
+    </w:p>
+    <w:p>
+      <w:pPr>
+        <w:rPr>
+          <w:iCs/>
+        </w:rPr>
+      </w:pPr>
+    </w:p>
+    <w:p>
+      <w:pPr>
+        <w:rPr>
           <w:rFonts w:ascii="Times" w:hAnsi="Times" w:cs="Times"/>
           <w:i/>
           <w:iCs/>
@@ -3747,12 +3789,53 @@
           <w:szCs w:val="29"/>
         </w:rPr>
       </w:pPr>
-      <w:r>
-        <w:rPr>
+      <w:hyperlink r:id="rId5" w:history="1">
+        <w:r>
+          <w:rPr>
+            <w:rStyle w:val="Hyperlien"/>
+            <w:rFonts w:ascii="Times" w:hAnsi="Times" w:cs="Times"/>
+            <w:i/>
+            <w:iCs/>
+            <w:sz w:val="29"/>
+            <w:szCs w:val="29"/>
+          </w:rPr>
+          <w:t>https://github.com/yanzhou8</w:t>
+        </w:r>
+        <w:r>
+          <w:rPr>
+            <w:rStyle w:val="Hyperlien"/>
+            <w:rFonts w:ascii="Times" w:hAnsi="Times" w:cs="Times"/>
+            <w:i/>
+            <w:iCs/>
+            <w:sz w:val="29"/>
+            <w:szCs w:val="29"/>
+          </w:rPr>
+          <w:t>7</w:t>
+        </w:r>
+        <w:r>
+          <w:rPr>
+            <w:rStyle w:val="Hyperlien"/>
+            <w:rFonts w:ascii="Times" w:hAnsi="Times" w:cs="Times"/>
+            <w:i/>
+            <w:iCs/>
+            <w:sz w:val="29"/>
+            <w:szCs w:val="29"/>
+          </w:rPr>
+          <w:t>/tp2-420-445-AL-.git</w:t>
+        </w:r>
+      </w:hyperlink>
+    </w:p>
+    <w:p>
+      <w:pPr>
+        <w:rPr>
+          <w:rFonts w:ascii="Times" w:hAnsi="Times" w:cs="Times"/>
+          <w:i/>
           <w:iCs/>
-        </w:rPr>
-        <w:br w:type="page"/>
-      </w:r>
+          <w:color w:val="A6A6A6" w:themeColor="background1" w:themeShade="A6"/>
+          <w:sz w:val="29"/>
+          <w:szCs w:val="29"/>
+        </w:rPr>
+      </w:pPr>
     </w:p>
     <w:p>
       <w:pPr>
@@ -3773,7 +3856,6 @@
           <w:sz w:val="42"/>
           <w:szCs w:val="42"/>
         </w:rPr>
-        <w:lastRenderedPageBreak/>
         <w:t>ANNEXE. Diagrammes UML et schémas de base de donnée</w:t>
       </w:r>
       <w:r>
@@ -3820,10 +3902,10 @@
           <w:szCs w:val="29"/>
         </w:rPr>
         <w:drawing>
-          <wp:inline distT="0" distB="0" distL="0" distR="0" wp14:anchorId="5CF06893" wp14:editId="1B68B23E">
-            <wp:extent cx="5943600" cy="4231005"/>
-            <wp:effectExtent l="0" t="0" r="0" b="0"/>
-            <wp:docPr id="2" name="Image 2"/>
+          <wp:inline distT="0" distB="0" distL="0" distR="0" wp14:anchorId="56B7D0C9" wp14:editId="5801C3D2">
+            <wp:extent cx="5943600" cy="4595495"/>
+            <wp:effectExtent l="0" t="0" r="0" b="1905"/>
+            <wp:docPr id="1" name="Image 1"/>
             <wp:cNvGraphicFramePr>
               <a:graphicFrameLocks xmlns:a="http://schemas.openxmlformats.org/drawingml/2006/main" noChangeAspect="1"/>
             </wp:cNvGraphicFramePr>
@@ -3831,11 +3913,11 @@
               <a:graphicData uri="http://schemas.openxmlformats.org/drawingml/2006/picture">
                 <pic:pic xmlns:pic="http://schemas.openxmlformats.org/drawingml/2006/picture">
                   <pic:nvPicPr>
-                    <pic:cNvPr id="2" name="Image 2"/>
+                    <pic:cNvPr id="1" name="Image 1"/>
                     <pic:cNvPicPr/>
                   </pic:nvPicPr>
                   <pic:blipFill>
-                    <a:blip r:embed="rId5">
+                    <a:blip r:embed="rId6">
                       <a:extLst>
                         <a:ext uri="{28A0092B-C50C-407E-A947-70E740481C1C}">
                           <a14:useLocalDpi xmlns:a14="http://schemas.microsoft.com/office/drawing/2010/main" val="0"/>
@@ -3849,7 +3931,7 @@
                   <pic:spPr>
                     <a:xfrm>
                       <a:off x="0" y="0"/>
-                      <a:ext cx="5943600" cy="4231005"/>
+                      <a:ext cx="5943600" cy="4595495"/>
                     </a:xfrm>
                     <a:prstGeom prst="rect">
                       <a:avLst/>
@@ -4897,6 +4979,39 @@
       <w:lang w:eastAsia="en-US"/>
     </w:rPr>
   </w:style>
+  <w:style w:type="character" w:styleId="Hyperlien">
+    <w:name w:val="Hyperlink"/>
+    <w:basedOn w:val="Policepardfaut"/>
+    <w:uiPriority w:val="99"/>
+    <w:unhideWhenUsed/>
+    <w:rsid w:val="00C42F94"/>
+    <w:rPr>
+      <w:color w:val="0563C1" w:themeColor="hyperlink"/>
+      <w:u w:val="single"/>
+    </w:rPr>
+  </w:style>
+  <w:style w:type="character" w:styleId="Mentionnonrsolue">
+    <w:name w:val="Unresolved Mention"/>
+    <w:basedOn w:val="Policepardfaut"/>
+    <w:uiPriority w:val="99"/>
+    <w:rsid w:val="00C42F94"/>
+    <w:rPr>
+      <w:color w:val="605E5C"/>
+      <w:shd w:val="clear" w:color="auto" w:fill="E1DFDD"/>
+    </w:rPr>
+  </w:style>
+  <w:style w:type="character" w:styleId="Lienvisit">
+    <w:name w:val="FollowedHyperlink"/>
+    <w:basedOn w:val="Policepardfaut"/>
+    <w:uiPriority w:val="99"/>
+    <w:semiHidden/>
+    <w:unhideWhenUsed/>
+    <w:rsid w:val="005A4E8B"/>
+    <w:rPr>
+      <w:color w:val="954F72" w:themeColor="followedHyperlink"/>
+      <w:u w:val="single"/>
+    </w:rPr>
+  </w:style>
 </w:styles>
 </file>
 

</xml_diff>

<commit_message>
corrger les retourner des fonctions create pour retourner objetId
</commit_message>
<xml_diff>
--- a/CahierDesChargesYan.docx
+++ b/CahierDesChargesYan.docx
@@ -2747,22 +2747,7 @@
               <w:t>livres</w:t>
             </w:r>
             <w:r>
-              <w:t xml:space="preserve"> ou cd ou dvd </w:t>
-            </w:r>
-            <w:r>
-              <w:t>(</w:t>
-            </w:r>
-            <w:r>
-              <w:rPr>
-                <w:color w:val="00B0F0"/>
-              </w:rPr>
-              <w:t>exemplaire</w:t>
-            </w:r>
-            <w:r>
-              <w:t xml:space="preserve">) </w:t>
-            </w:r>
-            <w:r>
-              <w:t>sont disponible ou non</w:t>
+              <w:t xml:space="preserve"> ou cd ou dvd sont disponible ou non</w:t>
             </w:r>
           </w:p>
         </w:tc>
@@ -3799,29 +3784,7 @@
             <w:sz w:val="29"/>
             <w:szCs w:val="29"/>
           </w:rPr>
-          <w:t>https://github.com/yanzhou8</w:t>
-        </w:r>
-        <w:r>
-          <w:rPr>
-            <w:rStyle w:val="Hyperlien"/>
-            <w:rFonts w:ascii="Times" w:hAnsi="Times" w:cs="Times"/>
-            <w:i/>
-            <w:iCs/>
-            <w:sz w:val="29"/>
-            <w:szCs w:val="29"/>
-          </w:rPr>
-          <w:t>7</w:t>
-        </w:r>
-        <w:r>
-          <w:rPr>
-            <w:rStyle w:val="Hyperlien"/>
-            <w:rFonts w:ascii="Times" w:hAnsi="Times" w:cs="Times"/>
-            <w:i/>
-            <w:iCs/>
-            <w:sz w:val="29"/>
-            <w:szCs w:val="29"/>
-          </w:rPr>
-          <w:t>/tp2-420-445-AL-.git</w:t>
+          <w:t>https://github.com/yanzhou87/tp2-420-445-AL-.git</w:t>
         </w:r>
       </w:hyperlink>
     </w:p>

</xml_diff>